<commit_message>
a4 lavet og PDF doc lavet til afl
</commit_message>
<xml_diff>
--- a/assignment 4.2.docx
+++ b/assignment 4.2.docx
@@ -1623,6 +1623,42 @@
       </w:r>
     </w:p>
     <w:p>
+      <w:r>
+        <w:t>Hvis tallet kan divideres med 5, er det enten 5, ellers er det sidste tal 5 eller 0. Derved kan man skrive:</w:t>
+      </w:r>
+      <w:r>
+        <w:br/>
+        <w:t>[5 | [0-9]*5 | [0-9]*0]</w:t>
+      </w:r>
+    </w:p>
+    <w:p>
+      <w:r>
+        <w:t>Hvis tallet 5 skal opstå tre gange, kan tallet minimum være 555. Dog kan der også være et eller flere foran det første 5-tal, mellem de tre 5-taller og bag det sidste 5-tal.</w:t>
+      </w:r>
+      <w:r>
+        <w:br/>
+        <w:t>[555 | [0-46-9]*5</w:t>
+      </w:r>
+      <w:r>
+        <w:t>[0-46-9]*5[0-46-9]*5</w:t>
+      </w:r>
+      <w:r>
+        <w:t>[0-46-9]*]</w:t>
+      </w:r>
+    </w:p>
+    <w:p>
+      <w:pPr>
+        <w:pStyle w:val="Overskrift2"/>
+      </w:pPr>
+      <w:r>
+        <w:lastRenderedPageBreak/>
+        <w:t>b)</w:t>
+      </w:r>
+    </w:p>
+    <w:p>
+      <w:r>
+        <w:t>Det er et regulært sprog, hvis man kan bruge regular expression til at beskrive sproget. Dette kan godt lade sig gøre i det første eksampel (i), men kan ikke lade sig gøre i det andet eksempel (ii), eftersom man kun kan begrænse sig til en hvis længde i tallet, men tallet 1.000.000 er 7 lav, derfor vil man også kunne skrive alle tal op til 9.999.999, hvor der vil være tal som ikke indgår i det tiltænkte sprog.</w:t>
+      </w:r>
       <w:bookmarkStart w:id="0" w:name="_GoBack"/>
       <w:bookmarkEnd w:id="0"/>
     </w:p>

</xml_diff>